<commit_message>
Update About page and Confluence page
Update the About page (index.md) and the Confluence install page
(missing link).
</commit_message>
<xml_diff>
--- a/_site/pages/docs/resume/AlanBowmanResume.docx
+++ b/_site/pages/docs/resume/AlanBowmanResume.docx
@@ -31,8 +31,6 @@
       <w:r>
         <w:t xml:space="preserve"> </w:t>
       </w:r>
-      <w:bookmarkStart w:id="0" w:name="_GoBack"/>
-      <w:bookmarkEnd w:id="0"/>
       <w:r>
         <w:rPr>
           <w:rFonts w:ascii="Wingdings" w:hAnsi="Wingdings"/>
@@ -184,6 +182,7 @@
           <w:spacing w:val="-2"/>
         </w:rPr>
       </w:pPr>
+      <w:proofErr w:type="gramStart"/>
       <w:r>
         <w:rPr>
           <w:rStyle w:val="Employer"/>
@@ -196,6 +195,7 @@
         </w:rPr>
         <w:t>Apps</w:t>
       </w:r>
+      <w:proofErr w:type="gramEnd"/>
       <w:r>
         <w:rPr>
           <w:rStyle w:val="Employer"/>
@@ -281,7 +281,13 @@
         </w:rPr>
       </w:pPr>
       <w:r>
-        <w:t>Standardized the process to create, update, &amp; maintain all customer-facing documentation</w:t>
+        <w:t xml:space="preserve">Standardized the process to create, update, </w:t>
+      </w:r>
+      <w:r>
+        <w:t>and</w:t>
+      </w:r>
+      <w:r>
+        <w:t xml:space="preserve"> maintain all customer-facing documentation</w:t>
       </w:r>
     </w:p>
     <w:p>
@@ -305,7 +311,13 @@
         </w:numPr>
       </w:pPr>
       <w:r>
-        <w:t xml:space="preserve">Designed a company style guide &amp; word list used across all departments </w:t>
+        <w:t xml:space="preserve">Designed a company style guide </w:t>
+      </w:r>
+      <w:r>
+        <w:t>and</w:t>
+      </w:r>
+      <w:r>
+        <w:t xml:space="preserve"> word list used across all departments </w:t>
       </w:r>
     </w:p>
     <w:p>
@@ -323,7 +335,13 @@
         <w:t>uced time required to launch</w:t>
       </w:r>
       <w:r>
-        <w:t xml:space="preserve"> new products &amp; services from months to weeks </w:t>
+        <w:t xml:space="preserve"> new products </w:t>
+      </w:r>
+      <w:r>
+        <w:t>and</w:t>
+      </w:r>
+      <w:r>
+        <w:t xml:space="preserve"> services from months to weeks </w:t>
       </w:r>
     </w:p>
     <w:p>
@@ -335,7 +353,13 @@
         </w:numPr>
       </w:pPr>
       <w:r>
-        <w:t xml:space="preserve">Created an internal system for staff to report any user advocacy issues &amp; designed a reporting structure to get those issues to management </w:t>
+        <w:t xml:space="preserve">Created an internal system for staff to report any user advocacy issues </w:t>
+      </w:r>
+      <w:r>
+        <w:t>and</w:t>
+      </w:r>
+      <w:r>
+        <w:t xml:space="preserve"> designed a reporting structure to get those issues to management </w:t>
       </w:r>
     </w:p>
     <w:p>
@@ -353,7 +377,43 @@
         <w:rPr>
           <w:spacing w:val="-2"/>
         </w:rPr>
-        <w:t>Consulted with the Dev, Website, and Sales teams to review new products &amp; services to ensure a consistent &amp; easy to use UX/UI</w:t>
+        <w:t xml:space="preserve">Consulted with the </w:t>
+      </w:r>
+      <w:r>
+        <w:rPr>
+          <w:spacing w:val="-2"/>
+        </w:rPr>
+        <w:t>Development</w:t>
+      </w:r>
+      <w:r>
+        <w:rPr>
+          <w:spacing w:val="-2"/>
+        </w:rPr>
+        <w:t xml:space="preserve">, Website, and Sales teams to review new products </w:t>
+      </w:r>
+      <w:r>
+        <w:rPr>
+          <w:spacing w:val="-2"/>
+        </w:rPr>
+        <w:t>and</w:t>
+      </w:r>
+      <w:r>
+        <w:rPr>
+          <w:spacing w:val="-2"/>
+        </w:rPr>
+        <w:t xml:space="preserve"> services to ensure a consistent </w:t>
+      </w:r>
+      <w:r>
+        <w:rPr>
+          <w:spacing w:val="-2"/>
+        </w:rPr>
+        <w:t>and</w:t>
+      </w:r>
+      <w:r>
+        <w:rPr>
+          <w:spacing w:val="-2"/>
+        </w:rPr>
+        <w:t xml:space="preserve"> easy to use UX/UI</w:t>
       </w:r>
     </w:p>
     <w:p>
@@ -408,7 +468,13 @@
         <w:pStyle w:val="BulletedList-Indent"/>
       </w:pPr>
       <w:r>
-        <w:t xml:space="preserve">Monitored &amp; helped maintain network uptime and security </w:t>
+        <w:t xml:space="preserve">Monitored </w:t>
+      </w:r>
+      <w:r>
+        <w:t>and</w:t>
+      </w:r>
+      <w:r>
+        <w:t xml:space="preserve"> helped maintain network uptime and security </w:t>
       </w:r>
     </w:p>
     <w:p>
@@ -416,7 +482,19 @@
         <w:pStyle w:val="BulletedList-Indent"/>
       </w:pPr>
       <w:r>
-        <w:t xml:space="preserve">Moved new products and services into production as directed by Dev &amp; Sales teams </w:t>
+        <w:t xml:space="preserve">Moved new products and services into production as directed by </w:t>
+      </w:r>
+      <w:r>
+        <w:t>Development</w:t>
+      </w:r>
+      <w:r>
+        <w:t xml:space="preserve"> </w:t>
+      </w:r>
+      <w:r>
+        <w:t>and</w:t>
+      </w:r>
+      <w:r>
+        <w:t xml:space="preserve"> Sales teams </w:t>
       </w:r>
     </w:p>
     <w:p>
@@ -428,7 +506,21 @@
         </w:rPr>
       </w:pPr>
       <w:r>
-        <w:t xml:space="preserve">Worked with NetOps team to troubleshoot &amp; repair any network or system outages </w:t>
+        <w:t xml:space="preserve">Worked with </w:t>
+      </w:r>
+      <w:proofErr w:type="spellStart"/>
+      <w:r>
+        <w:t>NetOps</w:t>
+      </w:r>
+      <w:proofErr w:type="spellEnd"/>
+      <w:r>
+        <w:t xml:space="preserve"> team to troubleshoot </w:t>
+      </w:r>
+      <w:r>
+        <w:t>and</w:t>
+      </w:r>
+      <w:r>
+        <w:t xml:space="preserve"> repair any network or system outages </w:t>
       </w:r>
     </w:p>
     <w:p>
@@ -455,7 +547,16 @@
           <w:rStyle w:val="Employer"/>
           <w:spacing w:val="-2"/>
         </w:rPr>
-        <w:t>Carestream Dental</w:t>
+        <w:t>Carestream</w:t>
+      </w:r>
+      <w:bookmarkStart w:id="0" w:name="_GoBack"/>
+      <w:bookmarkEnd w:id="0"/>
+      <w:r>
+        <w:rPr>
+          <w:rStyle w:val="Employer"/>
+          <w:spacing w:val="-2"/>
+        </w:rPr>
+        <w:t xml:space="preserve"> Dental</w:t>
       </w:r>
       <w:r>
         <w:rPr>
@@ -534,14 +635,74 @@
           <w:i/>
           <w:spacing w:val="-2"/>
         </w:rPr>
-        <w:t xml:space="preserve">held the same job supporting the same product &amp; customers through 3 rounds of mergers &amp; acquisitions: Orthotrac </w:t>
+        <w:t xml:space="preserve">held the same job supporting the same product </w:t>
       </w:r>
       <w:r>
         <w:rPr>
           <w:i/>
           <w:spacing w:val="-2"/>
         </w:rPr>
-        <w:t>- PracticeWorks - Kodak Dental Systems -</w:t>
+        <w:t>and</w:t>
+      </w:r>
+      <w:r>
+        <w:rPr>
+          <w:i/>
+          <w:spacing w:val="-2"/>
+        </w:rPr>
+        <w:t xml:space="preserve"> customers through 3 rounds of mergers </w:t>
+      </w:r>
+      <w:r>
+        <w:rPr>
+          <w:i/>
+          <w:spacing w:val="-2"/>
+        </w:rPr>
+        <w:t>and</w:t>
+      </w:r>
+      <w:r>
+        <w:rPr>
+          <w:i/>
+          <w:spacing w:val="-2"/>
+        </w:rPr>
+        <w:t xml:space="preserve"> acquisitions: </w:t>
+      </w:r>
+      <w:proofErr w:type="spellStart"/>
+      <w:r>
+        <w:rPr>
+          <w:i/>
+          <w:spacing w:val="-2"/>
+        </w:rPr>
+        <w:t>Orthotrac</w:t>
+      </w:r>
+      <w:proofErr w:type="spellEnd"/>
+      <w:r>
+        <w:rPr>
+          <w:i/>
+          <w:spacing w:val="-2"/>
+        </w:rPr>
+        <w:t xml:space="preserve"> </w:t>
+      </w:r>
+      <w:r>
+        <w:rPr>
+          <w:i/>
+          <w:spacing w:val="-2"/>
+        </w:rPr>
+        <w:t xml:space="preserve">- </w:t>
+      </w:r>
+      <w:proofErr w:type="spellStart"/>
+      <w:r>
+        <w:rPr>
+          <w:i/>
+          <w:spacing w:val="-2"/>
+        </w:rPr>
+        <w:t>PracticeWorks</w:t>
+      </w:r>
+      <w:proofErr w:type="spellEnd"/>
+      <w:r>
+        <w:rPr>
+          <w:i/>
+          <w:spacing w:val="-2"/>
+        </w:rPr>
+        <w:t xml:space="preserve"> - Kodak Dental Systems -</w:t>
       </w:r>
       <w:r>
         <w:rPr>
@@ -578,7 +739,13 @@
         </w:numPr>
       </w:pPr>
       <w:r>
-        <w:t xml:space="preserve">Trained new employees to support an SCO UNIX &amp; COBOL hardware/software orthodontic practice management system </w:t>
+        <w:t xml:space="preserve">Trained new employees to support an SCO UNIX </w:t>
+      </w:r>
+      <w:r>
+        <w:t>and</w:t>
+      </w:r>
+      <w:r>
+        <w:t xml:space="preserve"> COBOL hardware/software orthodontic practice management system </w:t>
       </w:r>
     </w:p>
     <w:p>
@@ -590,7 +757,31 @@
         </w:numPr>
       </w:pPr>
       <w:r>
-        <w:t>Developed &amp; maintained a product-specific knowledge-base system used by team members and customers for training &amp; to help resolve support issues</w:t>
+        <w:t xml:space="preserve">Developed </w:t>
+      </w:r>
+      <w:r>
+        <w:t>and</w:t>
+      </w:r>
+      <w:r>
+        <w:t xml:space="preserve"> maintained a product-specific knowledge-base system used by team members </w:t>
+      </w:r>
+      <w:r>
+        <w:t xml:space="preserve">and customers for training </w:t>
+      </w:r>
+      <w:r>
+        <w:t>and</w:t>
+      </w:r>
+      <w:r>
+        <w:t xml:space="preserve"> </w:t>
+      </w:r>
+      <w:r>
+        <w:t>help</w:t>
+      </w:r>
+      <w:r>
+        <w:t>ing to</w:t>
+      </w:r>
+      <w:r>
+        <w:t xml:space="preserve"> resolve support issues</w:t>
       </w:r>
     </w:p>
     <w:p>
@@ -602,7 +793,13 @@
         </w:numPr>
       </w:pPr>
       <w:r>
-        <w:t>Consulted with Sales &amp; Training teams to recommend system and software upgrades to legacy customers</w:t>
+        <w:t xml:space="preserve">Consulted with Sales </w:t>
+      </w:r>
+      <w:r>
+        <w:t>and</w:t>
+      </w:r>
+      <w:r>
+        <w:t xml:space="preserve"> Training teams to recommend system and software upgrades to legacy customers</w:t>
       </w:r>
     </w:p>
     <w:p>
@@ -617,7 +814,19 @@
         </w:rPr>
       </w:pPr>
       <w:r>
-        <w:t>Scheduled &amp; managed customer hardware upgrades &amp; existing system replacements</w:t>
+        <w:t xml:space="preserve">Scheduled </w:t>
+      </w:r>
+      <w:r>
+        <w:t>and</w:t>
+      </w:r>
+      <w:r>
+        <w:t xml:space="preserve"> managed customer hardware upgrades </w:t>
+      </w:r>
+      <w:r>
+        <w:t>and</w:t>
+      </w:r>
+      <w:r>
+        <w:t xml:space="preserve"> existing system replacements</w:t>
       </w:r>
       <w:r>
         <w:t>.</w:t>
@@ -634,7 +843,19 @@
         <w:rPr>
           <w:rFonts w:eastAsia="MS Mincho"/>
         </w:rPr>
-        <w:t>Education &amp; Certifications</w:t>
+        <w:t xml:space="preserve">Education </w:t>
+      </w:r>
+      <w:r>
+        <w:rPr>
+          <w:rFonts w:eastAsia="MS Mincho"/>
+        </w:rPr>
+        <w:t>and</w:t>
+      </w:r>
+      <w:r>
+        <w:rPr>
+          <w:rFonts w:eastAsia="MS Mincho"/>
+        </w:rPr>
+        <w:t xml:space="preserve"> Certifications</w:t>
       </w:r>
     </w:p>
     <w:p>
@@ -762,6 +983,7 @@
           <w:szCs w:val="21"/>
         </w:rPr>
       </w:pPr>
+      <w:proofErr w:type="spellStart"/>
       <w:r>
         <w:rPr>
           <w:rStyle w:val="Employer"/>
@@ -769,6 +991,7 @@
         </w:rPr>
         <w:t>Udemy</w:t>
       </w:r>
+      <w:proofErr w:type="spellEnd"/>
       <w:r>
         <w:rPr>
           <w:rStyle w:val="Employer"/>

</xml_diff>

<commit_message>
Update resumes with contract position and republish
Update all resumes (PDF, odt, docx, txt, man page) with current contract
position and republish after review.
</commit_message>
<xml_diff>
--- a/_site/pages/docs/resume/AlanBowmanResume.docx
+++ b/_site/pages/docs/resume/AlanBowmanResume.docx
@@ -162,7 +162,10 @@
       <w:pPr>
         <w:pStyle w:val="CategoryHeading"/>
         <w:rPr>
+          <w:rStyle w:val="Employer"/>
           <w:rFonts w:eastAsia="MS Mincho"/>
+          <w:sz w:val="22"/>
+          <w:szCs w:val="20"/>
         </w:rPr>
       </w:pPr>
       <w:r>
@@ -178,11 +181,106 @@
         <w:tabs>
           <w:tab w:val="right" w:pos="9936"/>
         </w:tabs>
+        <w:spacing w:line="360" w:lineRule="auto"/>
+        <w:rPr>
+          <w:rStyle w:val="Employer"/>
+        </w:rPr>
+      </w:pPr>
+      <w:r>
+        <w:rPr>
+          <w:rStyle w:val="Employer"/>
+        </w:rPr>
+        <w:t>Reliam</w:t>
+      </w:r>
+      <w:r>
+        <w:rPr>
+          <w:rStyle w:val="Employer"/>
+        </w:rPr>
+        <w:t xml:space="preserve"> (</w:t>
+      </w:r>
+      <w:r>
+        <w:rPr>
+          <w:rStyle w:val="Employer"/>
+        </w:rPr>
+        <w:t xml:space="preserve">Cloud </w:t>
+      </w:r>
+      <w:r>
+        <w:rPr>
+          <w:rStyle w:val="Employer"/>
+        </w:rPr>
+        <w:t>Managed Service Provider)</w:t>
+      </w:r>
+      <w:r>
+        <w:rPr>
+          <w:rStyle w:val="Employer"/>
+        </w:rPr>
+        <w:t xml:space="preserve"> – Los Angeles, California</w:t>
+      </w:r>
+      <w:r>
+        <w:rPr>
+          <w:rStyle w:val="Employer"/>
+        </w:rPr>
+        <w:tab/>
+        <w:t>November 2016 to present</w:t>
+      </w:r>
+    </w:p>
+    <w:p>
+      <w:pPr>
+        <w:spacing w:line="360" w:lineRule="auto"/>
+        <w:rPr>
+          <w:rStyle w:val="JobTitle"/>
+        </w:rPr>
+      </w:pPr>
+      <w:r>
+        <w:rPr>
+          <w:rStyle w:val="JobTitle"/>
+        </w:rPr>
+        <w:t>Contract Technical Writer</w:t>
+      </w:r>
+    </w:p>
+    <w:p>
+      <w:pPr>
+        <w:pStyle w:val="BulletedList-Indent"/>
+      </w:pPr>
+      <w:r>
+        <w:t>Creating polices and procedure documentation to help client pass the AWS Partner Network (APN) audit</w:t>
+      </w:r>
+    </w:p>
+    <w:p>
+      <w:pPr>
+        <w:pStyle w:val="BulletedList-Indent"/>
+      </w:pPr>
+      <w:r>
+        <w:t>Reviewing, creating, and managing the documentation plan based on APN requirements</w:t>
+      </w:r>
+    </w:p>
+    <w:p>
+      <w:pPr>
+        <w:pStyle w:val="BulletedList-Indent"/>
+      </w:pPr>
+      <w:r>
+        <w:t>Working with company engineers, operations, and executives to identify current policies and procedures, and helping to devise and create policies and procedures where none exist</w:t>
+      </w:r>
+    </w:p>
+    <w:p>
+      <w:pPr>
+        <w:pStyle w:val="BulletedList-Indent"/>
+      </w:pPr>
+      <w:r>
+        <w:t xml:space="preserve">Advising the client on formatting and documentation best practices </w:t>
+      </w:r>
+    </w:p>
+    <w:p/>
+    <w:p>
+      <w:pPr>
+        <w:pStyle w:val="Heading2"/>
+        <w:tabs>
+          <w:tab w:val="right" w:pos="9936"/>
+        </w:tabs>
         <w:rPr>
           <w:spacing w:val="-2"/>
         </w:rPr>
       </w:pPr>
-      <w:proofErr w:type="gramStart"/>
       <w:r>
         <w:rPr>
           <w:rStyle w:val="Employer"/>
@@ -195,7 +293,6 @@
         </w:rPr>
         <w:t>Apps</w:t>
       </w:r>
-      <w:proofErr w:type="gramEnd"/>
       <w:r>
         <w:rPr>
           <w:rStyle w:val="Employer"/>
@@ -343,6 +440,26 @@
       <w:r>
         <w:t xml:space="preserve"> services from months to weeks </w:t>
       </w:r>
+      <w:bookmarkStart w:id="0" w:name="_GoBack"/>
+      <w:bookmarkEnd w:id="0"/>
+    </w:p>
+    <w:p>
+      <w:pPr>
+        <w:pStyle w:val="BulletedList-Indent"/>
+        <w:numPr>
+          <w:ilvl w:val="0"/>
+          <w:numId w:val="44"/>
+        </w:numPr>
+      </w:pPr>
+      <w:r>
+        <w:t>Assisted moving the company from an ad-hoc project management system and SCM system to J</w:t>
+      </w:r>
+      <w:r>
+        <w:t xml:space="preserve">IRA, </w:t>
+      </w:r>
+      <w:r>
+        <w:t xml:space="preserve">Confluence, and Bitbucket Server </w:t>
+      </w:r>
     </w:p>
     <w:p>
       <w:pPr>
@@ -506,15 +623,7 @@
         </w:rPr>
       </w:pPr>
       <w:r>
-        <w:t xml:space="preserve">Worked with </w:t>
-      </w:r>
-      <w:proofErr w:type="spellStart"/>
-      <w:r>
-        <w:t>NetOps</w:t>
-      </w:r>
-      <w:proofErr w:type="spellEnd"/>
-      <w:r>
-        <w:t xml:space="preserve"> team to troubleshoot </w:t>
+        <w:t xml:space="preserve">Worked with NetOps team to troubleshoot </w:t>
       </w:r>
       <w:r>
         <w:t>and</w:t>
@@ -547,16 +656,7 @@
           <w:rStyle w:val="Employer"/>
           <w:spacing w:val="-2"/>
         </w:rPr>
-        <w:t>Carestream</w:t>
-      </w:r>
-      <w:bookmarkStart w:id="0" w:name="_GoBack"/>
-      <w:bookmarkEnd w:id="0"/>
-      <w:r>
-        <w:rPr>
-          <w:rStyle w:val="Employer"/>
-          <w:spacing w:val="-2"/>
-        </w:rPr>
-        <w:t xml:space="preserve"> Dental</w:t>
+        <w:t>Carestream Dental</w:t>
       </w:r>
       <w:r>
         <w:rPr>
@@ -663,46 +763,14 @@
           <w:i/>
           <w:spacing w:val="-2"/>
         </w:rPr>
-        <w:t xml:space="preserve"> acquisitions: </w:t>
-      </w:r>
-      <w:proofErr w:type="spellStart"/>
+        <w:t xml:space="preserve"> acquisitions: Orthotrac </w:t>
+      </w:r>
       <w:r>
         <w:rPr>
           <w:i/>
           <w:spacing w:val="-2"/>
         </w:rPr>
-        <w:t>Orthotrac</w:t>
-      </w:r>
-      <w:proofErr w:type="spellEnd"/>
-      <w:r>
-        <w:rPr>
-          <w:i/>
-          <w:spacing w:val="-2"/>
-        </w:rPr>
-        <w:t xml:space="preserve"> </w:t>
-      </w:r>
-      <w:r>
-        <w:rPr>
-          <w:i/>
-          <w:spacing w:val="-2"/>
-        </w:rPr>
-        <w:t xml:space="preserve">- </w:t>
-      </w:r>
-      <w:proofErr w:type="spellStart"/>
-      <w:r>
-        <w:rPr>
-          <w:i/>
-          <w:spacing w:val="-2"/>
-        </w:rPr>
-        <w:t>PracticeWorks</w:t>
-      </w:r>
-      <w:proofErr w:type="spellEnd"/>
-      <w:r>
-        <w:rPr>
-          <w:i/>
-          <w:spacing w:val="-2"/>
-        </w:rPr>
-        <w:t xml:space="preserve"> - Kodak Dental Systems -</w:t>
+        <w:t>- PracticeWorks - Kodak Dental Systems -</w:t>
       </w:r>
       <w:r>
         <w:rPr>
@@ -843,6 +911,7 @@
         <w:rPr>
           <w:rFonts w:eastAsia="MS Mincho"/>
         </w:rPr>
+        <w:lastRenderedPageBreak/>
         <w:t xml:space="preserve">Education </w:t>
       </w:r>
       <w:r>
@@ -983,7 +1052,6 @@
           <w:szCs w:val="21"/>
         </w:rPr>
       </w:pPr>
-      <w:proofErr w:type="spellStart"/>
       <w:r>
         <w:rPr>
           <w:rStyle w:val="Employer"/>
@@ -991,7 +1059,6 @@
         </w:rPr>
         <w:t>Udemy</w:t>
       </w:r>
-      <w:proofErr w:type="spellEnd"/>
       <w:r>
         <w:rPr>
           <w:rStyle w:val="Employer"/>
@@ -1134,25 +1201,7 @@
           <w:tcW w:w="4302" w:type="dxa"/>
           <w:vAlign w:val="bottom"/>
         </w:tcPr>
-        <w:p>
-          <w:pPr>
-            <w:pStyle w:val="Name-Header"/>
-          </w:pPr>
-          <w:r>
-            <w:rPr>
-              <w:szCs w:val="19"/>
-            </w:rPr>
-            <w:t xml:space="preserve">Edward S. </w:t>
-          </w:r>
-          <w:proofErr w:type="spellStart"/>
-          <w:r>
-            <w:rPr>
-              <w:szCs w:val="19"/>
-            </w:rPr>
-            <w:t>Hloomstong</w:t>
-          </w:r>
-          <w:proofErr w:type="spellEnd"/>
-        </w:p>
+        <w:p/>
       </w:tc>
       <w:tc>
         <w:tcPr>
@@ -1178,49 +1227,12 @@
             <w:autoSpaceDN w:val="0"/>
             <w:adjustRightInd w:val="0"/>
             <w:spacing w:before="120"/>
-            <w:jc w:val="right"/>
+            <w:jc w:val="center"/>
             <w:rPr>
               <w:sz w:val="19"/>
               <w:szCs w:val="19"/>
             </w:rPr>
           </w:pPr>
-          <w:r>
-            <w:rPr>
-              <w:rStyle w:val="PageNumber"/>
-            </w:rPr>
-            <w:t xml:space="preserve">Page </w:t>
-          </w:r>
-          <w:r>
-            <w:rPr>
-              <w:rStyle w:val="PageNumber"/>
-            </w:rPr>
-            <w:fldChar w:fldCharType="begin"/>
-          </w:r>
-          <w:r>
-            <w:rPr>
-              <w:rStyle w:val="PageNumber"/>
-            </w:rPr>
-            <w:instrText xml:space="preserve"> PAGE </w:instrText>
-          </w:r>
-          <w:r>
-            <w:rPr>
-              <w:rStyle w:val="PageNumber"/>
-            </w:rPr>
-            <w:fldChar w:fldCharType="separate"/>
-          </w:r>
-          <w:r>
-            <w:rPr>
-              <w:rStyle w:val="PageNumber"/>
-              <w:noProof/>
-            </w:rPr>
-            <w:t>2</w:t>
-          </w:r>
-          <w:r>
-            <w:rPr>
-              <w:rStyle w:val="PageNumber"/>
-            </w:rPr>
-            <w:fldChar w:fldCharType="end"/>
-          </w:r>
         </w:p>
       </w:tc>
     </w:tr>
@@ -1246,9 +1258,149 @@
 <file path=word/numbering.xml><?xml version="1.0" encoding="utf-8"?>
 <w:numbering xmlns:wpc="http://schemas.microsoft.com/office/word/2010/wordprocessingCanvas" xmlns:mo="http://schemas.microsoft.com/office/mac/office/2008/main" xmlns:mc="http://schemas.openxmlformats.org/markup-compatibility/2006" xmlns:mv="urn:schemas-microsoft-com:mac:vml" xmlns:o="urn:schemas-microsoft-com:office:office" xmlns:r="http://schemas.openxmlformats.org/officeDocument/2006/relationships" xmlns:m="http://schemas.openxmlformats.org/officeDocument/2006/math" xmlns:v="urn:schemas-microsoft-com:vml" xmlns:wp14="http://schemas.microsoft.com/office/word/2010/wordprocessingDrawing" xmlns:wp="http://schemas.openxmlformats.org/drawingml/2006/wordprocessingDrawing" xmlns:w10="urn:schemas-microsoft-com:office:word" xmlns:w="http://schemas.openxmlformats.org/wordprocessingml/2006/main" xmlns:w14="http://schemas.microsoft.com/office/word/2010/wordml" xmlns:wpg="http://schemas.microsoft.com/office/word/2010/wordprocessingGroup" xmlns:wpi="http://schemas.microsoft.com/office/word/2010/wordprocessingInk" xmlns:wne="http://schemas.microsoft.com/office/word/2006/wordml" xmlns:wps="http://schemas.microsoft.com/office/word/2010/wordprocessingShape" mc:Ignorable="w14 wp14">
   <w:abstractNum w:abstractNumId="0">
+    <w:nsid w:val="FFFFFF1D"/>
+    <w:multiLevelType w:val="multilevel"/>
+    <w:tmpl w:val="5596AE0C"/>
+    <w:lvl w:ilvl="0">
+      <w:start w:val="1"/>
+      <w:numFmt w:val="bullet"/>
+      <w:lvlText w:val=""/>
+      <w:lvlJc w:val="left"/>
+      <w:pPr>
+        <w:tabs>
+          <w:tab w:val="num" w:pos="0"/>
+        </w:tabs>
+        <w:ind w:left="0" w:firstLine="0"/>
+      </w:pPr>
+      <w:rPr>
+        <w:rFonts w:ascii="Symbol" w:hAnsi="Symbol" w:hint="default"/>
+      </w:rPr>
+    </w:lvl>
+    <w:lvl w:ilvl="1">
+      <w:start w:val="1"/>
+      <w:numFmt w:val="bullet"/>
+      <w:lvlText w:val=""/>
+      <w:lvlJc w:val="left"/>
+      <w:pPr>
+        <w:tabs>
+          <w:tab w:val="num" w:pos="720"/>
+        </w:tabs>
+        <w:ind w:left="1080" w:hanging="360"/>
+      </w:pPr>
+      <w:rPr>
+        <w:rFonts w:ascii="Symbol" w:hAnsi="Symbol" w:hint="default"/>
+      </w:rPr>
+    </w:lvl>
+    <w:lvl w:ilvl="2">
+      <w:start w:val="1"/>
+      <w:numFmt w:val="bullet"/>
+      <w:lvlText w:val="o"/>
+      <w:lvlJc w:val="left"/>
+      <w:pPr>
+        <w:tabs>
+          <w:tab w:val="num" w:pos="1440"/>
+        </w:tabs>
+        <w:ind w:left="1800" w:hanging="360"/>
+      </w:pPr>
+      <w:rPr>
+        <w:rFonts w:ascii="Courier New" w:hAnsi="Courier New" w:cs="Courier New" w:hint="default"/>
+      </w:rPr>
+    </w:lvl>
+    <w:lvl w:ilvl="3">
+      <w:start w:val="1"/>
+      <w:numFmt w:val="bullet"/>
+      <w:lvlText w:val=""/>
+      <w:lvlJc w:val="left"/>
+      <w:pPr>
+        <w:tabs>
+          <w:tab w:val="num" w:pos="2160"/>
+        </w:tabs>
+        <w:ind w:left="2520" w:hanging="360"/>
+      </w:pPr>
+      <w:rPr>
+        <w:rFonts w:ascii="Wingdings" w:hAnsi="Wingdings" w:hint="default"/>
+      </w:rPr>
+    </w:lvl>
+    <w:lvl w:ilvl="4">
+      <w:start w:val="1"/>
+      <w:numFmt w:val="bullet"/>
+      <w:lvlText w:val=""/>
+      <w:lvlJc w:val="left"/>
+      <w:pPr>
+        <w:tabs>
+          <w:tab w:val="num" w:pos="2880"/>
+        </w:tabs>
+        <w:ind w:left="3240" w:hanging="360"/>
+      </w:pPr>
+      <w:rPr>
+        <w:rFonts w:ascii="Wingdings" w:hAnsi="Wingdings" w:hint="default"/>
+      </w:rPr>
+    </w:lvl>
+    <w:lvl w:ilvl="5">
+      <w:start w:val="1"/>
+      <w:numFmt w:val="bullet"/>
+      <w:lvlText w:val=""/>
+      <w:lvlJc w:val="left"/>
+      <w:pPr>
+        <w:tabs>
+          <w:tab w:val="num" w:pos="3600"/>
+        </w:tabs>
+        <w:ind w:left="3960" w:hanging="360"/>
+      </w:pPr>
+      <w:rPr>
+        <w:rFonts w:ascii="Symbol" w:hAnsi="Symbol" w:hint="default"/>
+      </w:rPr>
+    </w:lvl>
+    <w:lvl w:ilvl="6">
+      <w:start w:val="1"/>
+      <w:numFmt w:val="bullet"/>
+      <w:lvlText w:val="o"/>
+      <w:lvlJc w:val="left"/>
+      <w:pPr>
+        <w:tabs>
+          <w:tab w:val="num" w:pos="4320"/>
+        </w:tabs>
+        <w:ind w:left="4680" w:hanging="360"/>
+      </w:pPr>
+      <w:rPr>
+        <w:rFonts w:ascii="Courier New" w:hAnsi="Courier New" w:cs="Courier New" w:hint="default"/>
+      </w:rPr>
+    </w:lvl>
+    <w:lvl w:ilvl="7">
+      <w:start w:val="1"/>
+      <w:numFmt w:val="bullet"/>
+      <w:lvlText w:val=""/>
+      <w:lvlJc w:val="left"/>
+      <w:pPr>
+        <w:tabs>
+          <w:tab w:val="num" w:pos="5040"/>
+        </w:tabs>
+        <w:ind w:left="5400" w:hanging="360"/>
+      </w:pPr>
+      <w:rPr>
+        <w:rFonts w:ascii="Wingdings" w:hAnsi="Wingdings" w:hint="default"/>
+      </w:rPr>
+    </w:lvl>
+    <w:lvl w:ilvl="8">
+      <w:start w:val="1"/>
+      <w:numFmt w:val="bullet"/>
+      <w:lvlText w:val=""/>
+      <w:lvlJc w:val="left"/>
+      <w:pPr>
+        <w:tabs>
+          <w:tab w:val="num" w:pos="5760"/>
+        </w:tabs>
+        <w:ind w:left="6120" w:hanging="360"/>
+      </w:pPr>
+      <w:rPr>
+        <w:rFonts w:ascii="Wingdings" w:hAnsi="Wingdings" w:hint="default"/>
+      </w:rPr>
+    </w:lvl>
+  </w:abstractNum>
+  <w:abstractNum w:abstractNumId="1">
     <w:nsid w:val="FFFFFF7C"/>
     <w:multiLevelType w:val="singleLevel"/>
-    <w:tmpl w:val="665895A4"/>
+    <w:tmpl w:val="0C9C0F76"/>
     <w:lvl w:ilvl="0">
       <w:start w:val="1"/>
       <w:numFmt w:val="decimal"/>
@@ -1262,10 +1414,10 @@
       </w:pPr>
     </w:lvl>
   </w:abstractNum>
-  <w:abstractNum w:abstractNumId="1">
+  <w:abstractNum w:abstractNumId="2">
     <w:nsid w:val="FFFFFF7D"/>
     <w:multiLevelType w:val="singleLevel"/>
-    <w:tmpl w:val="962ECA24"/>
+    <w:tmpl w:val="EABCB284"/>
     <w:lvl w:ilvl="0">
       <w:start w:val="1"/>
       <w:numFmt w:val="decimal"/>
@@ -1279,10 +1431,10 @@
       </w:pPr>
     </w:lvl>
   </w:abstractNum>
-  <w:abstractNum w:abstractNumId="2">
+  <w:abstractNum w:abstractNumId="3">
     <w:nsid w:val="FFFFFF7E"/>
     <w:multiLevelType w:val="singleLevel"/>
-    <w:tmpl w:val="5AA6162A"/>
+    <w:tmpl w:val="AA2E2034"/>
     <w:lvl w:ilvl="0">
       <w:start w:val="1"/>
       <w:numFmt w:val="decimal"/>
@@ -1296,10 +1448,10 @@
       </w:pPr>
     </w:lvl>
   </w:abstractNum>
-  <w:abstractNum w:abstractNumId="3">
+  <w:abstractNum w:abstractNumId="4">
     <w:nsid w:val="FFFFFF7F"/>
     <w:multiLevelType w:val="singleLevel"/>
-    <w:tmpl w:val="18F4BFEC"/>
+    <w:tmpl w:val="AF586C36"/>
     <w:lvl w:ilvl="0">
       <w:start w:val="1"/>
       <w:numFmt w:val="decimal"/>
@@ -1313,10 +1465,10 @@
       </w:pPr>
     </w:lvl>
   </w:abstractNum>
-  <w:abstractNum w:abstractNumId="4">
+  <w:abstractNum w:abstractNumId="5">
     <w:nsid w:val="FFFFFF80"/>
     <w:multiLevelType w:val="singleLevel"/>
-    <w:tmpl w:val="F2EAAF2C"/>
+    <w:tmpl w:val="1F12385A"/>
     <w:lvl w:ilvl="0">
       <w:start w:val="1"/>
       <w:numFmt w:val="bullet"/>
@@ -1333,10 +1485,10 @@
       </w:rPr>
     </w:lvl>
   </w:abstractNum>
-  <w:abstractNum w:abstractNumId="5">
+  <w:abstractNum w:abstractNumId="6">
     <w:nsid w:val="FFFFFF81"/>
     <w:multiLevelType w:val="singleLevel"/>
-    <w:tmpl w:val="19EE275C"/>
+    <w:tmpl w:val="E73696D6"/>
     <w:lvl w:ilvl="0">
       <w:start w:val="1"/>
       <w:numFmt w:val="bullet"/>
@@ -1353,10 +1505,10 @@
       </w:rPr>
     </w:lvl>
   </w:abstractNum>
-  <w:abstractNum w:abstractNumId="6">
+  <w:abstractNum w:abstractNumId="7">
     <w:nsid w:val="FFFFFF82"/>
     <w:multiLevelType w:val="singleLevel"/>
-    <w:tmpl w:val="171AAACA"/>
+    <w:tmpl w:val="15D4ADD2"/>
     <w:lvl w:ilvl="0">
       <w:start w:val="1"/>
       <w:numFmt w:val="bullet"/>
@@ -1373,10 +1525,10 @@
       </w:rPr>
     </w:lvl>
   </w:abstractNum>
-  <w:abstractNum w:abstractNumId="7">
+  <w:abstractNum w:abstractNumId="8">
     <w:nsid w:val="FFFFFF83"/>
     <w:multiLevelType w:val="singleLevel"/>
-    <w:tmpl w:val="6C626F58"/>
+    <w:tmpl w:val="A544B57E"/>
     <w:lvl w:ilvl="0">
       <w:start w:val="1"/>
       <w:numFmt w:val="bullet"/>
@@ -1393,10 +1545,10 @@
       </w:rPr>
     </w:lvl>
   </w:abstractNum>
-  <w:abstractNum w:abstractNumId="8">
+  <w:abstractNum w:abstractNumId="9">
     <w:nsid w:val="FFFFFF88"/>
     <w:multiLevelType w:val="singleLevel"/>
-    <w:tmpl w:val="372A9148"/>
+    <w:tmpl w:val="4B1E5442"/>
     <w:lvl w:ilvl="0">
       <w:start w:val="1"/>
       <w:numFmt w:val="decimal"/>
@@ -1410,10 +1562,10 @@
       </w:pPr>
     </w:lvl>
   </w:abstractNum>
-  <w:abstractNum w:abstractNumId="9">
+  <w:abstractNum w:abstractNumId="10">
     <w:nsid w:val="FFFFFF89"/>
     <w:multiLevelType w:val="singleLevel"/>
-    <w:tmpl w:val="A3C2FB1A"/>
+    <w:tmpl w:val="B36A9B2C"/>
     <w:lvl w:ilvl="0">
       <w:start w:val="1"/>
       <w:numFmt w:val="bullet"/>
@@ -1430,7 +1582,7 @@
       </w:rPr>
     </w:lvl>
   </w:abstractNum>
-  <w:abstractNum w:abstractNumId="10">
+  <w:abstractNum w:abstractNumId="11">
     <w:nsid w:val="0CCE7BF3"/>
     <w:multiLevelType w:val="hybridMultilevel"/>
     <w:tmpl w:val="DCCADC9E"/>
@@ -1571,7 +1723,7 @@
       </w:rPr>
     </w:lvl>
   </w:abstractNum>
-  <w:abstractNum w:abstractNumId="11">
+  <w:abstractNum w:abstractNumId="12">
     <w:nsid w:val="0E35325A"/>
     <w:multiLevelType w:val="hybridMultilevel"/>
     <w:tmpl w:val="A25AC89E"/>
@@ -1712,7 +1864,7 @@
       </w:rPr>
     </w:lvl>
   </w:abstractNum>
-  <w:abstractNum w:abstractNumId="12">
+  <w:abstractNum w:abstractNumId="13">
     <w:nsid w:val="0E6B52C6"/>
     <w:multiLevelType w:val="hybridMultilevel"/>
     <w:tmpl w:val="68842F08"/>
@@ -1853,7 +2005,7 @@
       </w:rPr>
     </w:lvl>
   </w:abstractNum>
-  <w:abstractNum w:abstractNumId="13">
+  <w:abstractNum w:abstractNumId="14">
     <w:nsid w:val="0FE85B1F"/>
     <w:multiLevelType w:val="hybridMultilevel"/>
     <w:tmpl w:val="E434561C"/>
@@ -1994,7 +2146,7 @@
       </w:rPr>
     </w:lvl>
   </w:abstractNum>
-  <w:abstractNum w:abstractNumId="14">
+  <w:abstractNum w:abstractNumId="15">
     <w:nsid w:val="14332C42"/>
     <w:multiLevelType w:val="hybridMultilevel"/>
     <w:tmpl w:val="510466DA"/>
@@ -2135,7 +2287,7 @@
       </w:rPr>
     </w:lvl>
   </w:abstractNum>
-  <w:abstractNum w:abstractNumId="15">
+  <w:abstractNum w:abstractNumId="16">
     <w:nsid w:val="14C173BD"/>
     <w:multiLevelType w:val="hybridMultilevel"/>
     <w:tmpl w:val="BE02C5F0"/>
@@ -2276,7 +2428,7 @@
       </w:rPr>
     </w:lvl>
   </w:abstractNum>
-  <w:abstractNum w:abstractNumId="16">
+  <w:abstractNum w:abstractNumId="17">
     <w:nsid w:val="17D505BC"/>
     <w:multiLevelType w:val="hybridMultilevel"/>
     <w:tmpl w:val="23361974"/>
@@ -2418,7 +2570,7 @@
       </w:rPr>
     </w:lvl>
   </w:abstractNum>
-  <w:abstractNum w:abstractNumId="17">
+  <w:abstractNum w:abstractNumId="18">
     <w:nsid w:val="1CAF24D1"/>
     <w:multiLevelType w:val="hybridMultilevel"/>
     <w:tmpl w:val="1FA6741E"/>
@@ -2559,7 +2711,7 @@
       </w:rPr>
     </w:lvl>
   </w:abstractNum>
-  <w:abstractNum w:abstractNumId="18">
+  <w:abstractNum w:abstractNumId="19">
     <w:nsid w:val="1EE27497"/>
     <w:multiLevelType w:val="hybridMultilevel"/>
     <w:tmpl w:val="3C945996"/>
@@ -2700,7 +2852,7 @@
       </w:rPr>
     </w:lvl>
   </w:abstractNum>
-  <w:abstractNum w:abstractNumId="19">
+  <w:abstractNum w:abstractNumId="20">
     <w:nsid w:val="2C916B61"/>
     <w:multiLevelType w:val="hybridMultilevel"/>
     <w:tmpl w:val="4D7E6994"/>
@@ -2838,7 +2990,7 @@
       </w:rPr>
     </w:lvl>
   </w:abstractNum>
-  <w:abstractNum w:abstractNumId="20">
+  <w:abstractNum w:abstractNumId="21">
     <w:nsid w:val="2CB13635"/>
     <w:multiLevelType w:val="hybridMultilevel"/>
     <w:tmpl w:val="B9F0DB20"/>
@@ -2979,7 +3131,7 @@
       </w:rPr>
     </w:lvl>
   </w:abstractNum>
-  <w:abstractNum w:abstractNumId="21">
+  <w:abstractNum w:abstractNumId="22">
     <w:nsid w:val="2D1708C3"/>
     <w:multiLevelType w:val="hybridMultilevel"/>
     <w:tmpl w:val="AB86E238"/>
@@ -3120,7 +3272,7 @@
       </w:rPr>
     </w:lvl>
   </w:abstractNum>
-  <w:abstractNum w:abstractNumId="22">
+  <w:abstractNum w:abstractNumId="23">
     <w:nsid w:val="2F162C1B"/>
     <w:multiLevelType w:val="hybridMultilevel"/>
     <w:tmpl w:val="222A13E6"/>
@@ -3236,7 +3388,7 @@
       </w:pPr>
     </w:lvl>
   </w:abstractNum>
-  <w:abstractNum w:abstractNumId="23">
+  <w:abstractNum w:abstractNumId="24">
     <w:nsid w:val="2F22699D"/>
     <w:multiLevelType w:val="hybridMultilevel"/>
     <w:tmpl w:val="F82EC136"/>
@@ -3374,7 +3526,7 @@
       </w:rPr>
     </w:lvl>
   </w:abstractNum>
-  <w:abstractNum w:abstractNumId="24">
+  <w:abstractNum w:abstractNumId="25">
     <w:nsid w:val="3A604583"/>
     <w:multiLevelType w:val="hybridMultilevel"/>
     <w:tmpl w:val="F104B15A"/>
@@ -3515,7 +3667,7 @@
       </w:rPr>
     </w:lvl>
   </w:abstractNum>
-  <w:abstractNum w:abstractNumId="25">
+  <w:abstractNum w:abstractNumId="26">
     <w:nsid w:val="4B9B35C0"/>
     <w:multiLevelType w:val="hybridMultilevel"/>
     <w:tmpl w:val="785E1D3E"/>
@@ -3656,7 +3808,7 @@
       </w:rPr>
     </w:lvl>
   </w:abstractNum>
-  <w:abstractNum w:abstractNumId="26">
+  <w:abstractNum w:abstractNumId="27">
     <w:nsid w:val="52141614"/>
     <w:multiLevelType w:val="hybridMultilevel"/>
     <w:tmpl w:val="6A28028A"/>
@@ -3797,7 +3949,7 @@
       </w:rPr>
     </w:lvl>
   </w:abstractNum>
-  <w:abstractNum w:abstractNumId="27">
+  <w:abstractNum w:abstractNumId="28">
     <w:nsid w:val="52CC3474"/>
     <w:multiLevelType w:val="hybridMultilevel"/>
     <w:tmpl w:val="FC70F188"/>
@@ -3938,7 +4090,7 @@
       </w:rPr>
     </w:lvl>
   </w:abstractNum>
-  <w:abstractNum w:abstractNumId="28">
+  <w:abstractNum w:abstractNumId="29">
     <w:nsid w:val="53CE5A2F"/>
     <w:multiLevelType w:val="multilevel"/>
     <w:tmpl w:val="785E1D3E"/>
@@ -4079,7 +4231,7 @@
       </w:rPr>
     </w:lvl>
   </w:abstractNum>
-  <w:abstractNum w:abstractNumId="29">
+  <w:abstractNum w:abstractNumId="30">
     <w:nsid w:val="546208AB"/>
     <w:multiLevelType w:val="hybridMultilevel"/>
     <w:tmpl w:val="9586D348"/>
@@ -4217,7 +4369,7 @@
       </w:rPr>
     </w:lvl>
   </w:abstractNum>
-  <w:abstractNum w:abstractNumId="30">
+  <w:abstractNum w:abstractNumId="31">
     <w:nsid w:val="590C5EC1"/>
     <w:multiLevelType w:val="hybridMultilevel"/>
     <w:tmpl w:val="9DC4FFB8"/>
@@ -4358,7 +4510,7 @@
       </w:rPr>
     </w:lvl>
   </w:abstractNum>
-  <w:abstractNum w:abstractNumId="31">
+  <w:abstractNum w:abstractNumId="32">
     <w:nsid w:val="5A511230"/>
     <w:multiLevelType w:val="hybridMultilevel"/>
     <w:tmpl w:val="F692F13C"/>
@@ -4499,7 +4651,7 @@
       </w:rPr>
     </w:lvl>
   </w:abstractNum>
-  <w:abstractNum w:abstractNumId="32">
+  <w:abstractNum w:abstractNumId="33">
     <w:nsid w:val="5ED25ADC"/>
     <w:multiLevelType w:val="hybridMultilevel"/>
     <w:tmpl w:val="89AADB5E"/>
@@ -4640,7 +4792,7 @@
       </w:rPr>
     </w:lvl>
   </w:abstractNum>
-  <w:abstractNum w:abstractNumId="33">
+  <w:abstractNum w:abstractNumId="34">
     <w:nsid w:val="5F7A1B6D"/>
     <w:multiLevelType w:val="hybridMultilevel"/>
     <w:tmpl w:val="D0C6FD00"/>
@@ -4781,7 +4933,7 @@
       </w:rPr>
     </w:lvl>
   </w:abstractNum>
-  <w:abstractNum w:abstractNumId="34">
+  <w:abstractNum w:abstractNumId="35">
     <w:nsid w:val="5FAF1449"/>
     <w:multiLevelType w:val="hybridMultilevel"/>
     <w:tmpl w:val="B1E2A140"/>
@@ -4894,7 +5046,7 @@
       </w:rPr>
     </w:lvl>
   </w:abstractNum>
-  <w:abstractNum w:abstractNumId="35">
+  <w:abstractNum w:abstractNumId="36">
     <w:nsid w:val="61C74FC3"/>
     <w:multiLevelType w:val="hybridMultilevel"/>
     <w:tmpl w:val="6B04E4BC"/>
@@ -5032,7 +5184,7 @@
       </w:rPr>
     </w:lvl>
   </w:abstractNum>
-  <w:abstractNum w:abstractNumId="36">
+  <w:abstractNum w:abstractNumId="37">
     <w:nsid w:val="626C1985"/>
     <w:multiLevelType w:val="hybridMultilevel"/>
     <w:tmpl w:val="664CF94E"/>
@@ -5170,7 +5322,7 @@
       </w:rPr>
     </w:lvl>
   </w:abstractNum>
-  <w:abstractNum w:abstractNumId="37">
+  <w:abstractNum w:abstractNumId="38">
     <w:nsid w:val="6347618C"/>
     <w:multiLevelType w:val="hybridMultilevel"/>
     <w:tmpl w:val="FDFAF186"/>
@@ -5311,7 +5463,7 @@
       </w:rPr>
     </w:lvl>
   </w:abstractNum>
-  <w:abstractNum w:abstractNumId="38">
+  <w:abstractNum w:abstractNumId="39">
     <w:nsid w:val="672014D3"/>
     <w:multiLevelType w:val="hybridMultilevel"/>
     <w:tmpl w:val="4A32CE56"/>
@@ -5449,7 +5601,7 @@
       </w:rPr>
     </w:lvl>
   </w:abstractNum>
-  <w:abstractNum w:abstractNumId="39">
+  <w:abstractNum w:abstractNumId="40">
     <w:nsid w:val="69EB35AD"/>
     <w:multiLevelType w:val="hybridMultilevel"/>
     <w:tmpl w:val="F0DE170E"/>
@@ -5590,7 +5742,7 @@
       </w:rPr>
     </w:lvl>
   </w:abstractNum>
-  <w:abstractNum w:abstractNumId="40">
+  <w:abstractNum w:abstractNumId="41">
     <w:nsid w:val="6BFD0B66"/>
     <w:multiLevelType w:val="hybridMultilevel"/>
     <w:tmpl w:val="CFF0BFD6"/>
@@ -5702,7 +5854,7 @@
       </w:rPr>
     </w:lvl>
   </w:abstractNum>
-  <w:abstractNum w:abstractNumId="41">
+  <w:abstractNum w:abstractNumId="42">
     <w:nsid w:val="6F420C65"/>
     <w:multiLevelType w:val="hybridMultilevel"/>
     <w:tmpl w:val="B1ACB184"/>
@@ -5844,7 +5996,7 @@
       </w:rPr>
     </w:lvl>
   </w:abstractNum>
-  <w:abstractNum w:abstractNumId="42">
+  <w:abstractNum w:abstractNumId="43">
     <w:nsid w:val="70FD6567"/>
     <w:multiLevelType w:val="multilevel"/>
     <w:tmpl w:val="7EDA0566"/>
@@ -5993,7 +6145,7 @@
       </w:rPr>
     </w:lvl>
   </w:abstractNum>
-  <w:abstractNum w:abstractNumId="43">
+  <w:abstractNum w:abstractNumId="44">
     <w:nsid w:val="7398585B"/>
     <w:multiLevelType w:val="hybridMultilevel"/>
     <w:tmpl w:val="EC5AC1E2"/>
@@ -6134,11 +6286,11 @@
       </w:rPr>
     </w:lvl>
   </w:abstractNum>
-  <w:abstractNum w:abstractNumId="44">
+  <w:abstractNum w:abstractNumId="45">
     <w:nsid w:val="78A354CC"/>
     <w:multiLevelType w:val="hybridMultilevel"/>
-    <w:tmpl w:val="3C3A08FA"/>
-    <w:lvl w:ilvl="0" w:tplc="C91A905A">
+    <w:tmpl w:val="D8F4BE9A"/>
+    <w:lvl w:ilvl="0" w:tplc="C93A2F26">
       <w:start w:val="1"/>
       <w:numFmt w:val="bullet"/>
       <w:pStyle w:val="BulletedList-Indent"/>
@@ -6273,7 +6425,7 @@
       </w:rPr>
     </w:lvl>
   </w:abstractNum>
-  <w:abstractNum w:abstractNumId="45">
+  <w:abstractNum w:abstractNumId="46">
     <w:nsid w:val="7B944102"/>
     <w:multiLevelType w:val="hybridMultilevel"/>
     <w:tmpl w:val="73806012"/>
@@ -6414,7 +6566,7 @@
       </w:rPr>
     </w:lvl>
   </w:abstractNum>
-  <w:abstractNum w:abstractNumId="46">
+  <w:abstractNum w:abstractNumId="47">
     <w:nsid w:val="7DC65BF1"/>
     <w:multiLevelType w:val="hybridMultilevel"/>
     <w:tmpl w:val="DE9C9ACA"/>
@@ -6556,145 +6708,148 @@
     </w:lvl>
   </w:abstractNum>
   <w:num w:numId="1">
+    <w:abstractNumId w:val="32"/>
+  </w:num>
+  <w:num w:numId="2">
+    <w:abstractNumId w:val="18"/>
+  </w:num>
+  <w:num w:numId="3">
+    <w:abstractNumId w:val="12"/>
+  </w:num>
+  <w:num w:numId="4">
+    <w:abstractNumId w:val="47"/>
+  </w:num>
+  <w:num w:numId="5">
+    <w:abstractNumId w:val="28"/>
+  </w:num>
+  <w:num w:numId="6">
+    <w:abstractNumId w:val="26"/>
+  </w:num>
+  <w:num w:numId="7">
+    <w:abstractNumId w:val="11"/>
+  </w:num>
+  <w:num w:numId="8">
+    <w:abstractNumId w:val="22"/>
+  </w:num>
+  <w:num w:numId="9">
+    <w:abstractNumId w:val="15"/>
+  </w:num>
+  <w:num w:numId="10">
+    <w:abstractNumId w:val="19"/>
+  </w:num>
+  <w:num w:numId="11">
+    <w:abstractNumId w:val="23"/>
+  </w:num>
+  <w:num w:numId="12">
+    <w:abstractNumId w:val="34"/>
+  </w:num>
+  <w:num w:numId="13">
+    <w:abstractNumId w:val="46"/>
+  </w:num>
+  <w:num w:numId="14">
     <w:abstractNumId w:val="31"/>
   </w:num>
-  <w:num w:numId="2">
+  <w:num w:numId="15">
+    <w:abstractNumId w:val="42"/>
+  </w:num>
+  <w:num w:numId="16">
+    <w:abstractNumId w:val="43"/>
+  </w:num>
+  <w:num w:numId="17">
+    <w:abstractNumId w:val="33"/>
+  </w:num>
+  <w:num w:numId="18">
+    <w:abstractNumId w:val="29"/>
+  </w:num>
+  <w:num w:numId="19">
+    <w:abstractNumId w:val="44"/>
+  </w:num>
+  <w:num w:numId="20">
+    <w:abstractNumId w:val="21"/>
+  </w:num>
+  <w:num w:numId="21">
+    <w:abstractNumId w:val="14"/>
+  </w:num>
+  <w:num w:numId="22">
+    <w:abstractNumId w:val="25"/>
+  </w:num>
+  <w:num w:numId="23">
+    <w:abstractNumId w:val="40"/>
+  </w:num>
+  <w:num w:numId="24">
     <w:abstractNumId w:val="17"/>
   </w:num>
-  <w:num w:numId="3">
-    <w:abstractNumId w:val="11"/>
+  <w:num w:numId="25">
+    <w:abstractNumId w:val="13"/>
   </w:num>
-  <w:num w:numId="4">
-    <w:abstractNumId w:val="46"/>
+  <w:num w:numId="26">
+    <w:abstractNumId w:val="38"/>
   </w:num>
-  <w:num w:numId="5">
+  <w:num w:numId="27">
+    <w:abstractNumId w:val="16"/>
+  </w:num>
+  <w:num w:numId="28">
     <w:abstractNumId w:val="27"/>
   </w:num>
-  <w:num w:numId="6">
-    <w:abstractNumId w:val="25"/>
-  </w:num>
-  <w:num w:numId="7">
+  <w:num w:numId="29">
     <w:abstractNumId w:val="10"/>
   </w:num>
-  <w:num w:numId="8">
-    <w:abstractNumId w:val="21"/>
+  <w:num w:numId="30">
+    <w:abstractNumId w:val="8"/>
   </w:num>
-  <w:num w:numId="9">
-    <w:abstractNumId w:val="14"/>
+  <w:num w:numId="31">
+    <w:abstractNumId w:val="7"/>
   </w:num>
-  <w:num w:numId="10">
-    <w:abstractNumId w:val="18"/>
+  <w:num w:numId="32">
+    <w:abstractNumId w:val="6"/>
   </w:num>
-  <w:num w:numId="11">
-    <w:abstractNumId w:val="22"/>
+  <w:num w:numId="33">
+    <w:abstractNumId w:val="5"/>
   </w:num>
-  <w:num w:numId="12">
-    <w:abstractNumId w:val="33"/>
+  <w:num w:numId="34">
+    <w:abstractNumId w:val="9"/>
   </w:num>
-  <w:num w:numId="13">
+  <w:num w:numId="35">
+    <w:abstractNumId w:val="4"/>
+  </w:num>
+  <w:num w:numId="36">
+    <w:abstractNumId w:val="3"/>
+  </w:num>
+  <w:num w:numId="37">
+    <w:abstractNumId w:val="2"/>
+  </w:num>
+  <w:num w:numId="38">
+    <w:abstractNumId w:val="1"/>
+  </w:num>
+  <w:num w:numId="39">
+    <w:abstractNumId w:val="41"/>
+  </w:num>
+  <w:num w:numId="40">
+    <w:abstractNumId w:val="37"/>
+  </w:num>
+  <w:num w:numId="41">
+    <w:abstractNumId w:val="36"/>
+  </w:num>
+  <w:num w:numId="42">
+    <w:abstractNumId w:val="30"/>
+  </w:num>
+  <w:num w:numId="43">
+    <w:abstractNumId w:val="35"/>
+  </w:num>
+  <w:num w:numId="44">
+    <w:abstractNumId w:val="39"/>
+  </w:num>
+  <w:num w:numId="45">
+    <w:abstractNumId w:val="24"/>
+  </w:num>
+  <w:num w:numId="46">
     <w:abstractNumId w:val="45"/>
   </w:num>
-  <w:num w:numId="14">
-    <w:abstractNumId w:val="30"/>
-  </w:num>
-  <w:num w:numId="15">
-    <w:abstractNumId w:val="41"/>
-  </w:num>
-  <w:num w:numId="16">
-    <w:abstractNumId w:val="42"/>
-  </w:num>
-  <w:num w:numId="17">
-    <w:abstractNumId w:val="32"/>
-  </w:num>
-  <w:num w:numId="18">
-    <w:abstractNumId w:val="28"/>
-  </w:num>
-  <w:num w:numId="19">
-    <w:abstractNumId w:val="43"/>
-  </w:num>
-  <w:num w:numId="20">
+  <w:num w:numId="47">
     <w:abstractNumId w:val="20"/>
   </w:num>
-  <w:num w:numId="21">
-    <w:abstractNumId w:val="13"/>
-  </w:num>
-  <w:num w:numId="22">
-    <w:abstractNumId w:val="24"/>
-  </w:num>
-  <w:num w:numId="23">
-    <w:abstractNumId w:val="39"/>
-  </w:num>
-  <w:num w:numId="24">
-    <w:abstractNumId w:val="16"/>
-  </w:num>
-  <w:num w:numId="25">
-    <w:abstractNumId w:val="12"/>
-  </w:num>
-  <w:num w:numId="26">
-    <w:abstractNumId w:val="37"/>
-  </w:num>
-  <w:num w:numId="27">
-    <w:abstractNumId w:val="15"/>
-  </w:num>
-  <w:num w:numId="28">
-    <w:abstractNumId w:val="26"/>
-  </w:num>
-  <w:num w:numId="29">
-    <w:abstractNumId w:val="9"/>
-  </w:num>
-  <w:num w:numId="30">
-    <w:abstractNumId w:val="7"/>
-  </w:num>
-  <w:num w:numId="31">
-    <w:abstractNumId w:val="6"/>
-  </w:num>
-  <w:num w:numId="32">
-    <w:abstractNumId w:val="5"/>
-  </w:num>
-  <w:num w:numId="33">
-    <w:abstractNumId w:val="4"/>
-  </w:num>
-  <w:num w:numId="34">
-    <w:abstractNumId w:val="8"/>
-  </w:num>
-  <w:num w:numId="35">
-    <w:abstractNumId w:val="3"/>
-  </w:num>
-  <w:num w:numId="36">
-    <w:abstractNumId w:val="2"/>
-  </w:num>
-  <w:num w:numId="37">
-    <w:abstractNumId w:val="1"/>
-  </w:num>
-  <w:num w:numId="38">
+  <w:num w:numId="48">
     <w:abstractNumId w:val="0"/>
-  </w:num>
-  <w:num w:numId="39">
-    <w:abstractNumId w:val="40"/>
-  </w:num>
-  <w:num w:numId="40">
-    <w:abstractNumId w:val="36"/>
-  </w:num>
-  <w:num w:numId="41">
-    <w:abstractNumId w:val="35"/>
-  </w:num>
-  <w:num w:numId="42">
-    <w:abstractNumId w:val="29"/>
-  </w:num>
-  <w:num w:numId="43">
-    <w:abstractNumId w:val="34"/>
-  </w:num>
-  <w:num w:numId="44">
-    <w:abstractNumId w:val="38"/>
-  </w:num>
-  <w:num w:numId="45">
-    <w:abstractNumId w:val="23"/>
-  </w:num>
-  <w:num w:numId="46">
-    <w:abstractNumId w:val="44"/>
-  </w:num>
-  <w:num w:numId="47">
-    <w:abstractNumId w:val="19"/>
   </w:num>
 </w:numbering>
 </file>
@@ -7172,7 +7327,7 @@
     <w:name w:val="Bulleted List - Indent"/>
     <w:basedOn w:val="BulletedList"/>
     <w:autoRedefine/>
-    <w:rsid w:val="00797C07"/>
+    <w:rsid w:val="00181305"/>
     <w:pPr>
       <w:numPr>
         <w:numId w:val="46"/>

</xml_diff>